<commit_message>
Suppression numérotation, descente d'un niveau de titre et modifications modèle DOCX
</commit_message>
<xml_diff>
--- a/standards/Geostandards-risques-commun/modele/ModeleV3.docx
+++ b/standards/Geostandards-risques-commun/modele/ModeleV3.docx
@@ -6,6 +6,8 @@
       <w:pPr>
         <w:pStyle w:val="Titre1"/>
       </w:pPr>
+      <w:bookmarkStart w:id="0" w:name="_GoBack"/>
+      <w:bookmarkEnd w:id="0"/>
       <w:r>
         <w:rPr>
           <w:rStyle w:val="Titredulivre"/>
@@ -662,16 +664,16 @@
       <w:pPr>
         <w:pStyle w:val="Titre3"/>
       </w:pPr>
-      <w:bookmarkStart w:id="0" w:name="_Toc137562220"/>
-      <w:commentRangeStart w:id="1"/>
+      <w:bookmarkStart w:id="1" w:name="_Toc137562220"/>
+      <w:commentRangeStart w:id="2"/>
       <w:r>
         <w:t>Fiche Analytique</w:t>
       </w:r>
-      <w:commentRangeEnd w:id="1"/>
+      <w:commentRangeEnd w:id="2"/>
       <w:r>
-        <w:commentReference w:id="1"/>
+        <w:commentReference w:id="2"/>
       </w:r>
-      <w:bookmarkEnd w:id="0"/>
+      <w:bookmarkEnd w:id="1"/>
     </w:p>
     <w:p/>
     <w:tbl>
@@ -762,7 +764,7 @@
                 <w:bCs/>
               </w:rPr>
             </w:pPr>
-            <w:commentRangeStart w:id="2"/>
+            <w:commentRangeStart w:id="3"/>
             <w:r>
               <w:rPr>
                 <w:b/>
@@ -788,9 +790,9 @@
               </w:rPr>
               <w:t>(facultatif)</w:t>
             </w:r>
-            <w:commentRangeEnd w:id="2"/>
-            <w:r>
-              <w:commentReference w:id="2"/>
+            <w:commentRangeEnd w:id="3"/>
+            <w:r>
+              <w:commentReference w:id="3"/>
             </w:r>
           </w:p>
         </w:tc>
@@ -928,7 +930,7 @@
                 <w:bCs/>
               </w:rPr>
             </w:pPr>
-            <w:commentRangeStart w:id="3"/>
+            <w:commentRangeStart w:id="4"/>
             <w:r>
               <w:rPr>
                 <w:b/>
@@ -996,9 +998,9 @@
               </w:rPr>
               <w:t xml:space="preserve"> (date de publication)</w:t>
             </w:r>
-            <w:commentRangeEnd w:id="3"/>
-            <w:r>
-              <w:commentReference w:id="3"/>
+            <w:commentRangeEnd w:id="4"/>
+            <w:r>
+              <w:commentReference w:id="4"/>
             </w:r>
           </w:p>
         </w:tc>
@@ -1326,7 +1328,7 @@
                 <w:tab w:val="right" w:pos="7713"/>
               </w:tabs>
             </w:pPr>
-            <w:commentRangeStart w:id="4"/>
+            <w:commentRangeStart w:id="5"/>
             <w:r>
               <w:t>(</w:t>
             </w:r>
@@ -1340,12 +1342,12 @@
             <w:r>
               <w:t>)</w:t>
             </w:r>
-            <w:commentRangeEnd w:id="4"/>
+            <w:commentRangeEnd w:id="5"/>
             <w:r>
               <w:rPr>
                 <w:rStyle w:val="Marquedecommentaire"/>
               </w:rPr>
-              <w:commentReference w:id="4"/>
+              <w:commentReference w:id="5"/>
             </w:r>
             <w:r>
               <w:t xml:space="preserve"> Projet de g</w:t>
@@ -1964,38 +1966,15 @@
     <w:p>
       <w:pPr>
         <w:pStyle w:val="Titre1"/>
-        <w:rPr>
-          <w:caps/>
-        </w:rPr>
-      </w:pPr>
-      <w:bookmarkStart w:id="5" w:name="_Objectif__et"/>
-      <w:bookmarkEnd w:id="5"/>
+      </w:pPr>
+      <w:bookmarkStart w:id="6" w:name="_Objectif__et"/>
+      <w:bookmarkEnd w:id="6"/>
       <w:r>
         <w:lastRenderedPageBreak/>
-        <w:t>Titre 1</w:t>
+        <w:t xml:space="preserve">Premier niveau - </w:t>
       </w:r>
       <w:r>
-        <w:t xml:space="preserve"> (</w:t>
-      </w:r>
-      <w:r>
-        <w:t>utilisé</w:t>
-      </w:r>
-      <w:r>
-        <w:t xml:space="preserve"> pour le titre du </w:t>
-      </w:r>
-      <w:bookmarkStart w:id="6" w:name="_GoBack"/>
-      <w:bookmarkEnd w:id="6"/>
-      <w:r>
-        <w:t>document)</w:t>
-      </w:r>
-    </w:p>
-    <w:p>
-      <w:pPr>
-        <w:pStyle w:val="Titre2"/>
-      </w:pPr>
-      <w:r>
-        <w:lastRenderedPageBreak/>
-        <w:t>Premier niveau mais titre 2</w:t>
+        <w:t>Titre 1</w:t>
       </w:r>
       <w:r>
         <w:t xml:space="preserve"> (saut de page avant)</w:t>
@@ -2003,6 +1982,20 @@
     </w:p>
     <w:p>
       <w:pPr>
+        <w:pStyle w:val="Titre2"/>
+      </w:pPr>
+      <w:r>
+        <w:t>T</w:t>
+      </w:r>
+      <w:r>
+        <w:t>itre 2</w:t>
+      </w:r>
+      <w:r>
+        <w:t xml:space="preserve"> </w:t>
+      </w:r>
+    </w:p>
+    <w:p>
+      <w:pPr>
         <w:pStyle w:val="Titre3"/>
         <w:rPr>
           <w:sz w:val="24"/>
@@ -2014,7 +2007,14 @@
           <w:sz w:val="24"/>
           <w:szCs w:val="24"/>
         </w:rPr>
-        <w:t>Second niveau mais titre 3</w:t>
+        <w:t>T</w:t>
+      </w:r>
+      <w:r>
+        <w:rPr>
+          <w:sz w:val="24"/>
+          <w:szCs w:val="24"/>
+        </w:rPr>
+        <w:t>itre 3</w:t>
       </w:r>
     </w:p>
     <w:p>
@@ -2022,7 +2022,10 @@
         <w:pStyle w:val="Titre4"/>
       </w:pPr>
       <w:r>
-        <w:t>3ieme niveau mais titre 4</w:t>
+        <w:t>T</w:t>
+      </w:r>
+      <w:r>
+        <w:t>itre 4</w:t>
       </w:r>
     </w:p>
     <w:p>
@@ -2030,7 +2033,10 @@
         <w:pStyle w:val="Titre5"/>
       </w:pPr>
       <w:r>
-        <w:t>4ieme niveau mais titre 5</w:t>
+        <w:t>T</w:t>
+      </w:r>
+      <w:r>
+        <w:t>itre 5</w:t>
       </w:r>
     </w:p>
     <w:p>
@@ -2068,7 +2074,7 @@
 
 <file path=word/comments.xml><?xml version="1.0" encoding="utf-8"?>
 <w:comments xmlns:wpc="http://schemas.microsoft.com/office/word/2010/wordprocessingCanvas" xmlns:mc="http://schemas.openxmlformats.org/markup-compatibility/2006" xmlns:o="urn:schemas-microsoft-com:office:office" xmlns:r="http://schemas.openxmlformats.org/officeDocument/2006/relationships" xmlns:m="http://schemas.openxmlformats.org/officeDocument/2006/math" xmlns:v="urn:schemas-microsoft-com:vml" xmlns:wp14="http://schemas.microsoft.com/office/word/2010/wordprocessingDrawing" xmlns:wp="http://schemas.openxmlformats.org/drawingml/2006/wordprocessingDrawing" xmlns:w10="urn:schemas-microsoft-com:office:word" xmlns:w="http://schemas.openxmlformats.org/wordprocessingml/2006/main" xmlns:w14="http://schemas.microsoft.com/office/word/2010/wordml" xmlns:wpg="http://schemas.microsoft.com/office/word/2010/wordprocessingGroup" xmlns:wpi="http://schemas.microsoft.com/office/word/2010/wordprocessingInk" xmlns:wne="http://schemas.microsoft.com/office/word/2006/wordml" xmlns:wps="http://schemas.microsoft.com/office/word/2010/wordprocessingShape" mc:Ignorable="w14 wp14">
-  <w:comment w:id="1" w:author="Marion Lacroix" w:date="2023-06-13T15:27:00Z" w:initials="ML">
+  <w:comment w:id="2" w:author="Marion Lacroix" w:date="2023-06-13T15:27:00Z" w:initials="ML">
     <w:p>
       <w:r>
         <w:rPr>
@@ -2100,7 +2106,7 @@
       </w:r>
     </w:p>
   </w:comment>
-  <w:comment w:id="2" w:author="Marion Lacroix" w:date="2023-06-13T11:37:00Z" w:initials="ML">
+  <w:comment w:id="3" w:author="Marion Lacroix" w:date="2023-06-13T11:37:00Z" w:initials="ML">
     <w:p>
       <w:r>
         <w:t xml:space="preserve">-&gt; </w:t>
@@ -2132,7 +2138,7 @@
       </w:r>
     </w:p>
   </w:comment>
-  <w:comment w:id="3" w:author="Marion Lacroix" w:date="2023-06-13T15:26:00Z" w:initials="ML">
+  <w:comment w:id="4" w:author="Marion Lacroix" w:date="2023-06-13T15:26:00Z" w:initials="ML">
     <w:p/>
     <w:p>
       <w:r>
@@ -2149,7 +2155,7 @@
       </w:r>
     </w:p>
   </w:comment>
-  <w:comment w:id="4" w:author="Marion Lacroix" w:date="2023-06-13T15:28:00Z" w:initials="ML">
+  <w:comment w:id="5" w:author="Marion Lacroix" w:date="2023-06-13T15:28:00Z" w:initials="ML">
     <w:p>
       <w:pPr>
         <w:pStyle w:val="Commentaire"/>
@@ -2224,7 +2230,7 @@
       <w:rPr>
         <w:noProof/>
       </w:rPr>
-      <w:t>4</w:t>
+      <w:t>2</w:t>
     </w:r>
     <w:r>
       <w:fldChar w:fldCharType="end"/>
@@ -2245,7 +2251,7 @@
       <w:rPr>
         <w:noProof/>
       </w:rPr>
-      <w:t>5</w:t>
+      <w:t>4</w:t>
     </w:r>
     <w:r>
       <w:rPr>
@@ -4584,10 +4590,11 @@
     <w:link w:val="Titre1Car"/>
     <w:uiPriority w:val="9"/>
     <w:qFormat/>
-    <w:rsid w:val="00AC30CD"/>
+    <w:rsid w:val="001C0035"/>
     <w:pPr>
       <w:keepNext/>
       <w:keepLines/>
+      <w:pageBreakBefore/>
       <w:spacing w:before="480" w:after="0"/>
       <w:jc w:val="center"/>
       <w:outlineLvl w:val="0"/>
@@ -4597,7 +4604,7 @@
       <w:bCs/>
       <w:smallCaps/>
       <w:color w:val="000091"/>
-      <w:sz w:val="52"/>
+      <w:sz w:val="44"/>
       <w:szCs w:val="28"/>
     </w:rPr>
   </w:style>
@@ -4609,9 +4616,8 @@
     <w:uiPriority w:val="9"/>
     <w:unhideWhenUsed/>
     <w:qFormat/>
-    <w:rsid w:val="004279CC"/>
+    <w:rsid w:val="00DA6CBC"/>
     <w:pPr>
-      <w:pageBreakBefore/>
       <w:spacing w:before="200"/>
       <w:jc w:val="both"/>
       <w:outlineLvl w:val="1"/>
@@ -4890,13 +4896,13 @@
     <w:basedOn w:val="Policepardfaut"/>
     <w:link w:val="Titre1"/>
     <w:uiPriority w:val="9"/>
-    <w:rsid w:val="00AC30CD"/>
+    <w:rsid w:val="001C0035"/>
     <w:rPr>
       <w:rFonts w:ascii="Marianne" w:eastAsiaTheme="majorEastAsia" w:hAnsi="Marianne" w:cstheme="majorBidi"/>
       <w:bCs/>
       <w:smallCaps/>
       <w:color w:val="000091"/>
-      <w:sz w:val="52"/>
+      <w:sz w:val="44"/>
       <w:szCs w:val="28"/>
     </w:rPr>
   </w:style>
@@ -4950,7 +4956,7 @@
     <w:basedOn w:val="Policepardfaut"/>
     <w:link w:val="Titre2"/>
     <w:uiPriority w:val="9"/>
-    <w:rsid w:val="004279CC"/>
+    <w:rsid w:val="00DA6CBC"/>
     <w:rPr>
       <w:rFonts w:ascii="Marianne" w:hAnsi="Marianne"/>
       <w:b/>
@@ -5853,10 +5859,11 @@
     <w:link w:val="Titre1Car"/>
     <w:uiPriority w:val="9"/>
     <w:qFormat/>
-    <w:rsid w:val="00AC30CD"/>
+    <w:rsid w:val="001C0035"/>
     <w:pPr>
       <w:keepNext/>
       <w:keepLines/>
+      <w:pageBreakBefore/>
       <w:spacing w:before="480" w:after="0"/>
       <w:jc w:val="center"/>
       <w:outlineLvl w:val="0"/>
@@ -5866,7 +5873,7 @@
       <w:bCs/>
       <w:smallCaps/>
       <w:color w:val="000091"/>
-      <w:sz w:val="52"/>
+      <w:sz w:val="44"/>
       <w:szCs w:val="28"/>
     </w:rPr>
   </w:style>
@@ -5878,9 +5885,8 @@
     <w:uiPriority w:val="9"/>
     <w:unhideWhenUsed/>
     <w:qFormat/>
-    <w:rsid w:val="004279CC"/>
+    <w:rsid w:val="00DA6CBC"/>
     <w:pPr>
-      <w:pageBreakBefore/>
       <w:spacing w:before="200"/>
       <w:jc w:val="both"/>
       <w:outlineLvl w:val="1"/>
@@ -6159,13 +6165,13 @@
     <w:basedOn w:val="Policepardfaut"/>
     <w:link w:val="Titre1"/>
     <w:uiPriority w:val="9"/>
-    <w:rsid w:val="00AC30CD"/>
+    <w:rsid w:val="001C0035"/>
     <w:rPr>
       <w:rFonts w:ascii="Marianne" w:eastAsiaTheme="majorEastAsia" w:hAnsi="Marianne" w:cstheme="majorBidi"/>
       <w:bCs/>
       <w:smallCaps/>
       <w:color w:val="000091"/>
-      <w:sz w:val="52"/>
+      <w:sz w:val="44"/>
       <w:szCs w:val="28"/>
     </w:rPr>
   </w:style>
@@ -6219,7 +6225,7 @@
     <w:basedOn w:val="Policepardfaut"/>
     <w:link w:val="Titre2"/>
     <w:uiPriority w:val="9"/>
-    <w:rsid w:val="004279CC"/>
+    <w:rsid w:val="00DA6CBC"/>
     <w:rPr>
       <w:rFonts w:ascii="Marianne" w:hAnsi="Marianne"/>
       <w:b/>
@@ -7514,7 +7520,7 @@
 </file>
 
 <file path=customXml/itemProps4.xml><?xml version="1.0" encoding="utf-8"?>
-<ds:datastoreItem xmlns:ds="http://schemas.openxmlformats.org/officeDocument/2006/customXml" ds:itemID="{999F6489-769C-4D0E-8420-8684DA292224}">
+<ds:datastoreItem xmlns:ds="http://schemas.openxmlformats.org/officeDocument/2006/customXml" ds:itemID="{539A0180-72E1-4409-B52F-D1FCC59DCC84}">
   <ds:schemaRefs>
     <ds:schemaRef ds:uri="http://schemas.openxmlformats.org/officeDocument/2006/bibliography"/>
   </ds:schemaRefs>

</xml_diff>